<commit_message>
Update Batalha das Terras - jogo de perguntas contra o tempo.docx
</commit_message>
<xml_diff>
--- a/TP1 - Fase 1/Brainstorming/Batalha das Terras - jogo de perguntas contra o tempo.docx
+++ b/TP1 - Fase 1/Brainstorming/Batalha das Terras - jogo de perguntas contra o tempo.docx
@@ -191,6 +191,22 @@
       </w:r>
       <w:r>
         <w:t xml:space="preserve"> e o seu nível atual</w:t>
+      </w:r>
+    </w:p>
+    <w:p>
+      <w:pPr>
+        <w:pStyle w:val="PargrafodaLista"/>
+        <w:numPr>
+          <w:ilvl w:val="0"/>
+          <w:numId w:val="4"/>
+        </w:numPr>
+        <w:rPr>
+          <w:b/>
+          <w:bCs/>
+        </w:rPr>
+      </w:pPr>
+      <w:r>
+        <w:t>Vibração ao errar a pergunta, som afirmativo caso acertasse</w:t>
       </w:r>
     </w:p>
     <w:p>
@@ -433,6 +449,7 @@
         </w:numPr>
       </w:pPr>
       <w:r>
+        <w:lastRenderedPageBreak/>
         <w:t>Permite visualizar os créditos dos autores da aplicação</w:t>
       </w:r>
       <w:r>
@@ -448,7 +465,6 @@
         </w:numPr>
       </w:pPr>
       <w:r>
-        <w:lastRenderedPageBreak/>
         <w:t xml:space="preserve">Permite alterar o esquema de cores (e.g. </w:t>
       </w:r>
       <w:proofErr w:type="spellStart"/>

</xml_diff>